<commit_message>
extension 2 for project 3
</commit_message>
<xml_diff>
--- a/Project 3 Extensions/Project Report.docx
+++ b/Project 3 Extensions/Project Report.docx
@@ -5866,14 +5866,6 @@
     </w:p>
     <w:p>
       <w:pPr>
-        <w:jc w:val="both"/>
-        <w:rPr>
-          <w:sz w:val="28"/>
-          <w:szCs w:val="28"/>
-          <w:lang w:val="en-US"/>
-        </w:rPr>
-      </w:pPr>
-      <w:r>
         <w:rPr>
           <w:b/>
           <w:bCs/>
@@ -5882,8 +5874,29 @@
           <w:u w:val="single"/>
           <w:lang w:val="en-US"/>
         </w:rPr>
+      </w:pPr>
+      <w:r>
+        <w:rPr>
+          <w:b/>
+          <w:bCs/>
+          <w:sz w:val="44"/>
+          <w:szCs w:val="44"/>
+          <w:u w:val="single"/>
+          <w:lang w:val="en-US"/>
+        </w:rPr>
         <w:lastRenderedPageBreak/>
-        <w:t>References/Acknowledgements</w:t>
+        <w:t xml:space="preserve">Extension </w:t>
+      </w:r>
+      <w:r>
+        <w:rPr>
+          <w:b/>
+          <w:bCs/>
+          <w:sz w:val="44"/>
+          <w:szCs w:val="44"/>
+          <w:u w:val="single"/>
+          <w:lang w:val="en-US"/>
+        </w:rPr>
+        <w:t>2</w:t>
       </w:r>
     </w:p>
     <w:p>
@@ -5897,95 +5910,238 @@
       </w:pPr>
       <w:r>
         <w:rPr>
-          <w:sz w:val="28"/>
-          <w:szCs w:val="28"/>
-          <w:lang w:val="en-US"/>
-        </w:rPr>
-        <w:t xml:space="preserve">I consulted both, Prof. </w:t>
+          <w:noProof/>
+          <w:sz w:val="28"/>
+          <w:szCs w:val="28"/>
+          <w:lang w:val="en-US"/>
+        </w:rPr>
+        <mc:AlternateContent>
+          <mc:Choice Requires="wps">
+            <w:drawing>
+              <wp:anchor distT="45720" distB="45720" distL="114300" distR="114300" simplePos="0" relativeHeight="251669504" behindDoc="0" locked="0" layoutInCell="1" allowOverlap="1" wp14:anchorId="5F80D1E3" wp14:editId="53A1BBC1">
+                <wp:simplePos x="0" y="0"/>
+                <wp:positionH relativeFrom="margin">
+                  <wp:align>right</wp:align>
+                </wp:positionH>
+                <wp:positionV relativeFrom="paragraph">
+                  <wp:posOffset>1457960</wp:posOffset>
+                </wp:positionV>
+                <wp:extent cx="5707380" cy="4117340"/>
+                <wp:effectExtent l="0" t="0" r="26670" b="16510"/>
+                <wp:wrapSquare wrapText="bothSides"/>
+                <wp:docPr id="217" name="Text Box 2"/>
+                <wp:cNvGraphicFramePr>
+                  <a:graphicFrameLocks xmlns:a="http://schemas.openxmlformats.org/drawingml/2006/main"/>
+                </wp:cNvGraphicFramePr>
+                <a:graphic xmlns:a="http://schemas.openxmlformats.org/drawingml/2006/main">
+                  <a:graphicData uri="http://schemas.microsoft.com/office/word/2010/wordprocessingShape">
+                    <wps:wsp>
+                      <wps:cNvSpPr txBox="1">
+                        <a:spLocks noChangeArrowheads="1"/>
+                      </wps:cNvSpPr>
+                      <wps:spPr bwMode="auto">
+                        <a:xfrm>
+                          <a:off x="0" y="0"/>
+                          <a:ext cx="5707380" cy="4117340"/>
+                        </a:xfrm>
+                        <a:prstGeom prst="rect">
+                          <a:avLst/>
+                        </a:prstGeom>
+                        <a:solidFill>
+                          <a:srgbClr val="FFFFFF"/>
+                        </a:solidFill>
+                        <a:ln w="9525">
+                          <a:solidFill>
+                            <a:srgbClr val="000000"/>
+                          </a:solidFill>
+                          <a:miter lim="800000"/>
+                          <a:headEnd/>
+                          <a:tailEnd/>
+                        </a:ln>
+                      </wps:spPr>
+                      <wps:txbx>
+                        <w:txbxContent>
+                          <w:p>
+                            <w:r>
+                              <w:rPr>
+                                <w:noProof/>
+                              </w:rPr>
+                              <w:drawing>
+                                <wp:inline distT="0" distB="0" distL="0" distR="0" wp14:anchorId="1CDFAA6B" wp14:editId="1DAF3E19">
+                                  <wp:extent cx="5501640" cy="3616755"/>
+                                  <wp:effectExtent l="0" t="0" r="3810" b="3175"/>
+                                  <wp:docPr id="1" name="Picture 1" descr="Calendar&#10;&#10;Description automatically generated"/>
+                                  <wp:cNvGraphicFramePr>
+                                    <a:graphicFrameLocks xmlns:a="http://schemas.openxmlformats.org/drawingml/2006/main" noChangeAspect="1"/>
+                                  </wp:cNvGraphicFramePr>
+                                  <a:graphic xmlns:a="http://schemas.openxmlformats.org/drawingml/2006/main">
+                                    <a:graphicData uri="http://schemas.openxmlformats.org/drawingml/2006/picture">
+                                      <pic:pic xmlns:pic="http://schemas.openxmlformats.org/drawingml/2006/picture">
+                                        <pic:nvPicPr>
+                                          <pic:cNvPr id="1" name="Picture 1" descr="Calendar&#10;&#10;Description automatically generated"/>
+                                          <pic:cNvPicPr/>
+                                        </pic:nvPicPr>
+                                        <pic:blipFill>
+                                          <a:blip r:embed="rId9"/>
+                                          <a:stretch>
+                                            <a:fillRect/>
+                                          </a:stretch>
+                                        </pic:blipFill>
+                                        <pic:spPr>
+                                          <a:xfrm>
+                                            <a:off x="0" y="0"/>
+                                            <a:ext cx="5530097" cy="3635462"/>
+                                          </a:xfrm>
+                                          <a:prstGeom prst="rect">
+                                            <a:avLst/>
+                                          </a:prstGeom>
+                                        </pic:spPr>
+                                      </pic:pic>
+                                    </a:graphicData>
+                                  </a:graphic>
+                                </wp:inline>
+                              </w:drawing>
+                            </w:r>
+                          </w:p>
+                          <w:p>
+                            <w:pPr>
+                              <w:jc w:val="center"/>
+                            </w:pPr>
+                            <w:proofErr w:type="spellStart"/>
+                            <w:r>
+                              <w:t>Screesnhot</w:t>
+                            </w:r>
+                            <w:proofErr w:type="spellEnd"/>
+                            <w:r>
+                              <w:t xml:space="preserve"> of the 20 lines example being read and solved</w:t>
+                            </w:r>
+                          </w:p>
+                        </w:txbxContent>
+                      </wps:txbx>
+                      <wps:bodyPr rot="0" vert="horz" wrap="square" lIns="91440" tIns="45720" rIns="91440" bIns="45720" anchor="t" anchorCtr="0">
+                        <a:noAutofit/>
+                      </wps:bodyPr>
+                    </wps:wsp>
+                  </a:graphicData>
+                </a:graphic>
+                <wp14:sizeRelH relativeFrom="margin">
+                  <wp14:pctWidth>0</wp14:pctWidth>
+                </wp14:sizeRelH>
+                <wp14:sizeRelV relativeFrom="margin">
+                  <wp14:pctHeight>0</wp14:pctHeight>
+                </wp14:sizeRelV>
+              </wp:anchor>
+            </w:drawing>
+          </mc:Choice>
+          <mc:Fallback>
+            <w:pict>
+              <v:shape w14:anchorId="5F80D1E3" id="_x0000_s1027" type="#_x0000_t202" style="position:absolute;left:0;text-align:left;margin-left:398.2pt;margin-top:114.8pt;width:449.4pt;height:324.2pt;z-index:251669504;visibility:visible;mso-wrap-style:square;mso-width-percent:0;mso-height-percent:0;mso-wrap-distance-left:9pt;mso-wrap-distance-top:3.6pt;mso-wrap-distance-right:9pt;mso-wrap-distance-bottom:3.6pt;mso-position-horizontal:right;mso-position-horizontal-relative:margin;mso-position-vertical:absolute;mso-position-vertical-relative:text;mso-width-percent:0;mso-height-percent:0;mso-width-relative:margin;mso-height-relative:margin;v-text-anchor:top" o:gfxdata="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">
+                <v:textbox>
+                  <w:txbxContent>
+                    <w:p>
+                      <w:r>
+                        <w:rPr>
+                          <w:noProof/>
+                        </w:rPr>
+                        <w:drawing>
+                          <wp:inline distT="0" distB="0" distL="0" distR="0" wp14:anchorId="1CDFAA6B" wp14:editId="1DAF3E19">
+                            <wp:extent cx="5501640" cy="3616755"/>
+                            <wp:effectExtent l="0" t="0" r="3810" b="3175"/>
+                            <wp:docPr id="1" name="Picture 1" descr="Calendar&#10;&#10;Description automatically generated"/>
+                            <wp:cNvGraphicFramePr>
+                              <a:graphicFrameLocks xmlns:a="http://schemas.openxmlformats.org/drawingml/2006/main" noChangeAspect="1"/>
+                            </wp:cNvGraphicFramePr>
+                            <a:graphic xmlns:a="http://schemas.openxmlformats.org/drawingml/2006/main">
+                              <a:graphicData uri="http://schemas.openxmlformats.org/drawingml/2006/picture">
+                                <pic:pic xmlns:pic="http://schemas.openxmlformats.org/drawingml/2006/picture">
+                                  <pic:nvPicPr>
+                                    <pic:cNvPr id="1" name="Picture 1" descr="Calendar&#10;&#10;Description automatically generated"/>
+                                    <pic:cNvPicPr/>
+                                  </pic:nvPicPr>
+                                  <pic:blipFill>
+                                    <a:blip r:embed="rId9"/>
+                                    <a:stretch>
+                                      <a:fillRect/>
+                                    </a:stretch>
+                                  </pic:blipFill>
+                                  <pic:spPr>
+                                    <a:xfrm>
+                                      <a:off x="0" y="0"/>
+                                      <a:ext cx="5530097" cy="3635462"/>
+                                    </a:xfrm>
+                                    <a:prstGeom prst="rect">
+                                      <a:avLst/>
+                                    </a:prstGeom>
+                                  </pic:spPr>
+                                </pic:pic>
+                              </a:graphicData>
+                            </a:graphic>
+                          </wp:inline>
+                        </w:drawing>
+                      </w:r>
+                    </w:p>
+                    <w:p>
+                      <w:pPr>
+                        <w:jc w:val="center"/>
+                      </w:pPr>
+                      <w:proofErr w:type="spellStart"/>
+                      <w:r>
+                        <w:t>Screesnhot</w:t>
+                      </w:r>
+                      <w:proofErr w:type="spellEnd"/>
+                      <w:r>
+                        <w:t xml:space="preserve"> of the 20 lines example being read and solved</w:t>
+                      </w:r>
+                    </w:p>
+                  </w:txbxContent>
+                </v:textbox>
+                <w10:wrap type="square" anchorx="margin"/>
+              </v:shape>
+            </w:pict>
+          </mc:Fallback>
+        </mc:AlternateContent>
+      </w:r>
+      <w:r>
+        <w:rPr>
+          <w:sz w:val="28"/>
+          <w:szCs w:val="28"/>
+          <w:lang w:val="en-US"/>
+        </w:rPr>
+        <w:t xml:space="preserve">My </w:t>
+      </w:r>
+      <w:r>
+        <w:rPr>
+          <w:sz w:val="28"/>
+          <w:szCs w:val="28"/>
+          <w:lang w:val="en-US"/>
+        </w:rPr>
+        <w:t xml:space="preserve">second extension accounts for the extra spaces in files. It is a suggested extension from the project instructions. </w:t>
+      </w:r>
+      <w:r>
+        <w:rPr>
+          <w:sz w:val="28"/>
+          <w:szCs w:val="28"/>
+          <w:lang w:val="en-US"/>
+        </w:rPr>
+        <w:t xml:space="preserve">With this extension, </w:t>
+      </w:r>
+      <w:r>
+        <w:rPr>
+          <w:sz w:val="28"/>
+          <w:szCs w:val="28"/>
+          <w:lang w:val="en-US"/>
+        </w:rPr>
+        <w:t xml:space="preserve">a file that is valid (has 9 rows of nine separated numbers) </w:t>
+      </w:r>
+      <w:r>
+        <w:rPr>
+          <w:sz w:val="28"/>
+          <w:szCs w:val="28"/>
+          <w:lang w:val="en-US"/>
+        </w:rPr>
+        <w:t xml:space="preserve">can be read by the </w:t>
       </w:r>
       <w:proofErr w:type="gramStart"/>
-      <w:r>
-        <w:rPr>
-          <w:sz w:val="28"/>
-          <w:szCs w:val="28"/>
-          <w:lang w:val="en-US"/>
-        </w:rPr>
-        <w:t>Harper</w:t>
-      </w:r>
-      <w:proofErr w:type="gramEnd"/>
-      <w:r>
-        <w:rPr>
-          <w:sz w:val="28"/>
-          <w:szCs w:val="28"/>
-          <w:lang w:val="en-US"/>
-        </w:rPr>
-        <w:t xml:space="preserve"> and Prof. Al Madi </w:t>
-      </w:r>
-      <w:r>
-        <w:rPr>
-          <w:sz w:val="28"/>
-          <w:szCs w:val="28"/>
-          <w:lang w:val="en-US"/>
-        </w:rPr>
-        <w:t>to discuss why my solve method might not be working.</w:t>
-      </w:r>
-      <w:r>
-        <w:rPr>
-          <w:sz w:val="28"/>
-          <w:szCs w:val="28"/>
-          <w:lang w:val="en-US"/>
-        </w:rPr>
-        <w:t xml:space="preserve"> Prof. Harper gave me </w:t>
-      </w:r>
-      <w:r>
-        <w:rPr>
-          <w:sz w:val="28"/>
-          <w:szCs w:val="28"/>
-          <w:lang w:val="en-US"/>
-        </w:rPr>
-        <w:t>an</w:t>
-      </w:r>
-      <w:r>
-        <w:rPr>
-          <w:sz w:val="28"/>
-          <w:szCs w:val="28"/>
-          <w:lang w:val="en-US"/>
-        </w:rPr>
-        <w:t xml:space="preserve"> idea</w:t>
-      </w:r>
-      <w:r>
-        <w:rPr>
-          <w:sz w:val="28"/>
-          <w:szCs w:val="28"/>
-          <w:lang w:val="en-US"/>
-        </w:rPr>
-        <w:t xml:space="preserve"> which led to me doing</w:t>
-      </w:r>
-      <w:r>
-        <w:rPr>
-          <w:sz w:val="28"/>
-          <w:szCs w:val="28"/>
-          <w:lang w:val="en-US"/>
-        </w:rPr>
-        <w:t xml:space="preserve"> extension 1.</w:t>
-      </w:r>
-      <w:r>
-        <w:rPr>
-          <w:sz w:val="28"/>
-          <w:szCs w:val="28"/>
-          <w:lang w:val="en-US"/>
-        </w:rPr>
-        <w:t xml:space="preserve"> I also worked with Quan Phan to go over my code and help me find the bug that was causing my display to be rotated by 90 degrees.</w:t>
-      </w:r>
-      <w:r>
-        <w:rPr>
-          <w:sz w:val="28"/>
-          <w:szCs w:val="28"/>
-          <w:lang w:val="en-US"/>
-        </w:rPr>
-        <w:t xml:space="preserve"> The </w:t>
-      </w:r>
-      <w:proofErr w:type="spellStart"/>
       <w:r>
         <w:rPr>
           <w:i/>
@@ -5994,9 +6150,9 @@
           <w:szCs w:val="28"/>
           <w:lang w:val="en-US"/>
         </w:rPr>
-        <w:t>LandscapeDisplay</w:t>
-      </w:r>
-      <w:proofErr w:type="spellEnd"/>
+        <w:t>read(</w:t>
+      </w:r>
+      <w:proofErr w:type="gramEnd"/>
       <w:r>
         <w:rPr>
           <w:i/>
@@ -6005,6 +6161,336 @@
           <w:szCs w:val="28"/>
           <w:lang w:val="en-US"/>
         </w:rPr>
+        <w:t>)</w:t>
+      </w:r>
+      <w:r>
+        <w:rPr>
+          <w:sz w:val="28"/>
+          <w:szCs w:val="28"/>
+          <w:lang w:val="en-US"/>
+        </w:rPr>
+        <w:t xml:space="preserve"> method of the </w:t>
+      </w:r>
+      <w:r>
+        <w:rPr>
+          <w:i/>
+          <w:iCs/>
+          <w:sz w:val="28"/>
+          <w:szCs w:val="28"/>
+          <w:lang w:val="en-US"/>
+        </w:rPr>
+        <w:t>Board</w:t>
+      </w:r>
+      <w:r>
+        <w:rPr>
+          <w:sz w:val="28"/>
+          <w:szCs w:val="28"/>
+          <w:lang w:val="en-US"/>
+        </w:rPr>
+        <w:t xml:space="preserve"> class. The following are screenshots of the example file being read</w:t>
+      </w:r>
+      <w:r>
+        <w:rPr>
+          <w:sz w:val="28"/>
+          <w:szCs w:val="28"/>
+          <w:lang w:val="en-US"/>
+        </w:rPr>
+        <w:t xml:space="preserve"> and solved along with the GUI output screen</w:t>
+      </w:r>
+      <w:r>
+        <w:rPr>
+          <w:sz w:val="28"/>
+          <w:szCs w:val="28"/>
+          <w:lang w:val="en-US"/>
+        </w:rPr>
+        <w:t>:</w:t>
+      </w:r>
+    </w:p>
+    <w:p>
+      <w:pPr>
+        <w:jc w:val="both"/>
+        <w:rPr>
+          <w:b/>
+          <w:bCs/>
+          <w:sz w:val="44"/>
+          <w:szCs w:val="44"/>
+          <w:u w:val="single"/>
+          <w:lang w:val="en-US"/>
+        </w:rPr>
+      </w:pPr>
+      <w:r>
+        <w:rPr>
+          <w:sz w:val="28"/>
+          <w:szCs w:val="28"/>
+          <w:lang w:val="en-US"/>
+        </w:rPr>
+        <w:t xml:space="preserve">This was implemented by picking numbers off each line and making them into a new String, while skipping the whole line if it was empty after removing all </w:t>
+      </w:r>
+      <w:r>
+        <w:rPr>
+          <w:sz w:val="28"/>
+          <w:szCs w:val="28"/>
+          <w:lang w:val="en-US"/>
+        </w:rPr>
+        <w:t>whitespace from the ends of the line</w:t>
+      </w:r>
+      <w:r>
+        <w:rPr>
+          <w:sz w:val="28"/>
+          <w:szCs w:val="28"/>
+          <w:lang w:val="en-US"/>
+        </w:rPr>
+        <w:t xml:space="preserve"> which was done using the </w:t>
+      </w:r>
+      <w:proofErr w:type="gramStart"/>
+      <w:r>
+        <w:rPr>
+          <w:i/>
+          <w:iCs/>
+          <w:sz w:val="28"/>
+          <w:szCs w:val="28"/>
+          <w:lang w:val="en-US"/>
+        </w:rPr>
+        <w:t>trim(</w:t>
+      </w:r>
+      <w:proofErr w:type="gramEnd"/>
+      <w:r>
+        <w:rPr>
+          <w:i/>
+          <w:iCs/>
+          <w:sz w:val="28"/>
+          <w:szCs w:val="28"/>
+          <w:lang w:val="en-US"/>
+        </w:rPr>
+        <w:t>)</w:t>
+      </w:r>
+      <w:r>
+        <w:rPr>
+          <w:sz w:val="28"/>
+          <w:szCs w:val="28"/>
+          <w:lang w:val="en-US"/>
+        </w:rPr>
+        <w:t xml:space="preserve"> method of the </w:t>
+      </w:r>
+      <w:r>
+        <w:rPr>
+          <w:i/>
+          <w:iCs/>
+          <w:sz w:val="28"/>
+          <w:szCs w:val="28"/>
+          <w:lang w:val="en-US"/>
+        </w:rPr>
+        <w:t>String</w:t>
+      </w:r>
+      <w:r>
+        <w:rPr>
+          <w:sz w:val="28"/>
+          <w:szCs w:val="28"/>
+          <w:lang w:val="en-US"/>
+        </w:rPr>
+        <w:t xml:space="preserve"> class</w:t>
+      </w:r>
+      <w:r>
+        <w:rPr>
+          <w:sz w:val="28"/>
+          <w:szCs w:val="28"/>
+          <w:lang w:val="en-US"/>
+        </w:rPr>
+        <w:t>.</w:t>
+      </w:r>
+    </w:p>
+    <w:p>
+      <w:pPr>
+        <w:jc w:val="both"/>
+        <w:rPr>
+          <w:b/>
+          <w:bCs/>
+          <w:sz w:val="44"/>
+          <w:szCs w:val="44"/>
+          <w:u w:val="single"/>
+          <w:lang w:val="en-US"/>
+        </w:rPr>
+      </w:pPr>
+    </w:p>
+    <w:p>
+      <w:pPr>
+        <w:jc w:val="both"/>
+        <w:rPr>
+          <w:b/>
+          <w:bCs/>
+          <w:sz w:val="44"/>
+          <w:szCs w:val="44"/>
+          <w:u w:val="single"/>
+          <w:lang w:val="en-US"/>
+        </w:rPr>
+      </w:pPr>
+    </w:p>
+    <w:p>
+      <w:pPr>
+        <w:jc w:val="both"/>
+        <w:rPr>
+          <w:b/>
+          <w:bCs/>
+          <w:sz w:val="44"/>
+          <w:szCs w:val="44"/>
+          <w:u w:val="single"/>
+          <w:lang w:val="en-US"/>
+        </w:rPr>
+      </w:pPr>
+    </w:p>
+    <w:p>
+      <w:pPr>
+        <w:jc w:val="both"/>
+        <w:rPr>
+          <w:b/>
+          <w:bCs/>
+          <w:sz w:val="44"/>
+          <w:szCs w:val="44"/>
+          <w:u w:val="single"/>
+          <w:lang w:val="en-US"/>
+        </w:rPr>
+      </w:pPr>
+    </w:p>
+    <w:p>
+      <w:pPr>
+        <w:jc w:val="both"/>
+        <w:rPr>
+          <w:sz w:val="28"/>
+          <w:szCs w:val="28"/>
+          <w:lang w:val="en-US"/>
+        </w:rPr>
+      </w:pPr>
+      <w:r>
+        <w:rPr>
+          <w:b/>
+          <w:bCs/>
+          <w:sz w:val="44"/>
+          <w:szCs w:val="44"/>
+          <w:u w:val="single"/>
+          <w:lang w:val="en-US"/>
+        </w:rPr>
+        <w:t>References/Acknowledgements</w:t>
+      </w:r>
+    </w:p>
+    <w:p>
+      <w:pPr>
+        <w:jc w:val="both"/>
+        <w:rPr>
+          <w:sz w:val="28"/>
+          <w:szCs w:val="28"/>
+          <w:lang w:val="en-US"/>
+        </w:rPr>
+      </w:pPr>
+      <w:r>
+        <w:rPr>
+          <w:sz w:val="28"/>
+          <w:szCs w:val="28"/>
+          <w:lang w:val="en-US"/>
+        </w:rPr>
+        <w:t xml:space="preserve">I consulted both, Prof. </w:t>
+      </w:r>
+      <w:proofErr w:type="gramStart"/>
+      <w:r>
+        <w:rPr>
+          <w:sz w:val="28"/>
+          <w:szCs w:val="28"/>
+          <w:lang w:val="en-US"/>
+        </w:rPr>
+        <w:t>Harper</w:t>
+      </w:r>
+      <w:proofErr w:type="gramEnd"/>
+      <w:r>
+        <w:rPr>
+          <w:sz w:val="28"/>
+          <w:szCs w:val="28"/>
+          <w:lang w:val="en-US"/>
+        </w:rPr>
+        <w:t xml:space="preserve"> and Prof. Al Madi </w:t>
+      </w:r>
+      <w:r>
+        <w:rPr>
+          <w:sz w:val="28"/>
+          <w:szCs w:val="28"/>
+          <w:lang w:val="en-US"/>
+        </w:rPr>
+        <w:t>to discuss why my solve method might not be working.</w:t>
+      </w:r>
+      <w:r>
+        <w:rPr>
+          <w:sz w:val="28"/>
+          <w:szCs w:val="28"/>
+          <w:lang w:val="en-US"/>
+        </w:rPr>
+        <w:t xml:space="preserve"> Prof. Harper gave me </w:t>
+      </w:r>
+      <w:r>
+        <w:rPr>
+          <w:sz w:val="28"/>
+          <w:szCs w:val="28"/>
+          <w:lang w:val="en-US"/>
+        </w:rPr>
+        <w:t>an</w:t>
+      </w:r>
+      <w:r>
+        <w:rPr>
+          <w:sz w:val="28"/>
+          <w:szCs w:val="28"/>
+          <w:lang w:val="en-US"/>
+        </w:rPr>
+        <w:t xml:space="preserve"> idea</w:t>
+      </w:r>
+      <w:r>
+        <w:rPr>
+          <w:sz w:val="28"/>
+          <w:szCs w:val="28"/>
+          <w:lang w:val="en-US"/>
+        </w:rPr>
+        <w:t xml:space="preserve"> which led to me doing</w:t>
+      </w:r>
+      <w:r>
+        <w:rPr>
+          <w:sz w:val="28"/>
+          <w:szCs w:val="28"/>
+          <w:lang w:val="en-US"/>
+        </w:rPr>
+        <w:t xml:space="preserve"> extension 1.</w:t>
+      </w:r>
+      <w:r>
+        <w:rPr>
+          <w:sz w:val="28"/>
+          <w:szCs w:val="28"/>
+          <w:lang w:val="en-US"/>
+        </w:rPr>
+        <w:t xml:space="preserve"> I also worked with Quan Phan to go over my code and help me find the bug that was causing my display to be rotated by 90 degrees.</w:t>
+      </w:r>
+      <w:r>
+        <w:rPr>
+          <w:sz w:val="28"/>
+          <w:szCs w:val="28"/>
+          <w:lang w:val="en-US"/>
+        </w:rPr>
+        <w:t xml:space="preserve"> The </w:t>
+      </w:r>
+      <w:proofErr w:type="spellStart"/>
+      <w:r>
+        <w:rPr>
+          <w:i/>
+          <w:iCs/>
+          <w:sz w:val="28"/>
+          <w:szCs w:val="28"/>
+          <w:lang w:val="en-US"/>
+        </w:rPr>
+        <w:t>LandscapeDisplay</w:t>
+      </w:r>
+      <w:proofErr w:type="spellEnd"/>
+      <w:r>
+        <w:rPr>
+          <w:i/>
+          <w:iCs/>
+          <w:sz w:val="28"/>
+          <w:szCs w:val="28"/>
+          <w:lang w:val="en-US"/>
+        </w:rPr>
         <w:t xml:space="preserve"> </w:t>
       </w:r>
       <w:r>
@@ -6015,7 +6501,7 @@
         </w:rPr>
         <w:t xml:space="preserve">class was retrieved from </w:t>
       </w:r>
-      <w:hyperlink r:id="rId9" w:history="1">
+      <w:hyperlink r:id="rId10" w:history="1">
         <w:r>
           <w:rPr>
             <w:rStyle w:val="Hyperlink"/>
@@ -6042,7 +6528,7 @@
         </w:rPr>
         <w:t xml:space="preserve"> The algorithm from the project page at </w:t>
       </w:r>
-      <w:hyperlink r:id="rId10" w:history="1">
+      <w:hyperlink r:id="rId11" w:history="1">
         <w:r>
           <w:rPr>
             <w:rStyle w:val="Hyperlink"/>

</xml_diff>

<commit_message>
update report to add name
</commit_message>
<xml_diff>
--- a/Project 3 Extensions/Project Report.docx
+++ b/Project 3 Extensions/Project Report.docx
@@ -48,10 +48,53 @@
     </w:p>
     <w:p>
       <w:pPr>
-        <w:rPr>
-          <w:lang w:val="en-US"/>
-        </w:rPr>
-      </w:pPr>
+        <w:jc w:val="right"/>
+        <w:rPr>
+          <w:sz w:val="28"/>
+          <w:szCs w:val="28"/>
+          <w:lang w:val="en-US"/>
+        </w:rPr>
+      </w:pPr>
+      <w:r>
+        <w:rPr>
+          <w:sz w:val="28"/>
+          <w:szCs w:val="28"/>
+          <w:lang w:val="en-US"/>
+        </w:rPr>
+        <w:t xml:space="preserve">Parth Parth </w:t>
+      </w:r>
+      <w:r>
+        <w:rPr>
+          <w:sz w:val="28"/>
+          <w:szCs w:val="28"/>
+          <w:lang w:val="en-US"/>
+        </w:rPr>
+        <w:t xml:space="preserve">| </w:t>
+      </w:r>
+      <w:r>
+        <w:rPr>
+          <w:sz w:val="28"/>
+          <w:szCs w:val="28"/>
+          <w:lang w:val="en-US"/>
+        </w:rPr>
+        <w:t>CS231L-A</w:t>
+      </w:r>
+      <w:r>
+        <w:rPr>
+          <w:sz w:val="28"/>
+          <w:szCs w:val="28"/>
+          <w:lang w:val="en-US"/>
+        </w:rPr>
+        <w:t xml:space="preserve"> |</w:t>
+      </w:r>
+      <w:r>
+        <w:rPr>
+          <w:sz w:val="28"/>
+          <w:szCs w:val="28"/>
+          <w:lang w:val="en-US"/>
+        </w:rPr>
+        <w:t xml:space="preserve"> Dr. Alan Harper</w:t>
+      </w:r>
     </w:p>
     <w:p>
       <w:pPr>
@@ -189,170 +232,6 @@
       </w:pPr>
       <w:r>
         <w:rPr>
-          <w:sz w:val="28"/>
-          <w:szCs w:val="28"/>
-          <w:lang w:val="en-US"/>
-        </w:rPr>
-        <w:t xml:space="preserve">The data structure </w:t>
-      </w:r>
-      <w:r>
-        <w:rPr>
-          <w:sz w:val="28"/>
-          <w:szCs w:val="28"/>
-          <w:lang w:val="en-US"/>
-        </w:rPr>
-        <w:t>that</w:t>
-      </w:r>
-      <w:r>
-        <w:rPr>
-          <w:sz w:val="28"/>
-          <w:szCs w:val="28"/>
-          <w:lang w:val="en-US"/>
-        </w:rPr>
-        <w:t xml:space="preserve"> has been used to implement</w:t>
-      </w:r>
-      <w:r>
-        <w:rPr>
-          <w:sz w:val="28"/>
-          <w:szCs w:val="28"/>
-          <w:lang w:val="en-US"/>
-        </w:rPr>
-        <w:t xml:space="preserve"> this solver</w:t>
-      </w:r>
-      <w:r>
-        <w:rPr>
-          <w:sz w:val="28"/>
-          <w:szCs w:val="28"/>
-          <w:lang w:val="en-US"/>
-        </w:rPr>
-        <w:t xml:space="preserve"> is </w:t>
-      </w:r>
-      <w:r>
-        <w:rPr>
-          <w:sz w:val="28"/>
-          <w:szCs w:val="28"/>
-          <w:lang w:val="en-US"/>
-        </w:rPr>
-        <w:t>a stack</w:t>
-      </w:r>
-      <w:r>
-        <w:rPr>
-          <w:sz w:val="28"/>
-          <w:szCs w:val="28"/>
-          <w:lang w:val="en-US"/>
-        </w:rPr>
-        <w:t xml:space="preserve"> (</w:t>
-      </w:r>
-      <w:r>
-        <w:rPr>
-          <w:sz w:val="28"/>
-          <w:szCs w:val="28"/>
-          <w:lang w:val="en-US"/>
-        </w:rPr>
-        <w:t>same a ver</w:t>
-      </w:r>
-      <w:r>
-        <w:rPr>
-          <w:sz w:val="28"/>
-          <w:szCs w:val="28"/>
-          <w:lang w:val="en-US"/>
-        </w:rPr>
-        <w:t>ti</w:t>
-      </w:r>
-      <w:r>
-        <w:rPr>
-          <w:sz w:val="28"/>
-          <w:szCs w:val="28"/>
-          <w:lang w:val="en-US"/>
-        </w:rPr>
-        <w:t>cal stack of books)</w:t>
-      </w:r>
-      <w:r>
-        <w:rPr>
-          <w:sz w:val="28"/>
-          <w:szCs w:val="28"/>
-          <w:lang w:val="en-US"/>
-        </w:rPr>
-        <w:t xml:space="preserve">. This data structure works on the principle of </w:t>
-      </w:r>
-      <w:r>
-        <w:rPr>
-          <w:sz w:val="28"/>
-          <w:szCs w:val="28"/>
-          <w:lang w:val="en-US"/>
-        </w:rPr>
-        <w:t xml:space="preserve">LIFO which stands for Last </w:t>
-      </w:r>
-      <w:proofErr w:type="gramStart"/>
-      <w:r>
-        <w:rPr>
-          <w:sz w:val="28"/>
-          <w:szCs w:val="28"/>
-          <w:lang w:val="en-US"/>
-        </w:rPr>
-        <w:t>In</w:t>
-      </w:r>
-      <w:proofErr w:type="gramEnd"/>
-      <w:r>
-        <w:rPr>
-          <w:sz w:val="28"/>
-          <w:szCs w:val="28"/>
-          <w:lang w:val="en-US"/>
-        </w:rPr>
-        <w:t xml:space="preserve"> First Out.</w:t>
-      </w:r>
-      <w:r>
-        <w:rPr>
-          <w:sz w:val="28"/>
-          <w:szCs w:val="28"/>
-          <w:lang w:val="en-US"/>
-        </w:rPr>
-        <w:t xml:space="preserve"> </w:t>
-      </w:r>
-      <w:r>
-        <w:rPr>
-          <w:sz w:val="28"/>
-          <w:szCs w:val="28"/>
-          <w:lang w:val="en-US"/>
-        </w:rPr>
-        <w:t>The stack saves all the cells that the program has attempted to solve with their values and is helpful in easily manipulating</w:t>
-      </w:r>
-      <w:r>
-        <w:rPr>
-          <w:sz w:val="28"/>
-          <w:szCs w:val="28"/>
-          <w:lang w:val="en-US"/>
-        </w:rPr>
-        <w:t xml:space="preserve"> (adding and removing at the top)</w:t>
-      </w:r>
-      <w:r>
-        <w:rPr>
-          <w:sz w:val="28"/>
-          <w:szCs w:val="28"/>
-          <w:lang w:val="en-US"/>
-        </w:rPr>
-        <w:t xml:space="preserve"> </w:t>
-      </w:r>
-      <w:r>
-        <w:rPr>
-          <w:sz w:val="28"/>
-          <w:szCs w:val="28"/>
-          <w:lang w:val="en-US"/>
-        </w:rPr>
-        <w:t>the Cells and their values to go through them until a solution is found.</w:t>
-      </w:r>
-    </w:p>
-    <w:p>
-      <w:pPr>
-        <w:jc w:val="both"/>
-        <w:rPr>
-          <w:sz w:val="28"/>
-          <w:szCs w:val="28"/>
-          <w:lang w:val="en-US"/>
-        </w:rPr>
-      </w:pPr>
-      <w:r>
-        <w:rPr>
           <w:noProof/>
           <w:sz w:val="28"/>
           <w:szCs w:val="28"/>
@@ -361,13 +240,13 @@
         <mc:AlternateContent>
           <mc:Choice Requires="wps">
             <w:drawing>
-              <wp:anchor distT="45720" distB="45720" distL="114300" distR="114300" simplePos="0" relativeHeight="251667456" behindDoc="0" locked="0" layoutInCell="1" allowOverlap="1" wp14:anchorId="019A4846" wp14:editId="63AD5B13">
+              <wp:anchor distT="45720" distB="45720" distL="114300" distR="114300" simplePos="0" relativeHeight="251658240" behindDoc="0" locked="0" layoutInCell="1" allowOverlap="1" wp14:anchorId="019A4846" wp14:editId="0AA7F345">
                 <wp:simplePos x="0" y="0"/>
                 <wp:positionH relativeFrom="margin">
-                  <wp:posOffset>1478280</wp:posOffset>
+                  <wp:posOffset>1446530</wp:posOffset>
                 </wp:positionH>
                 <wp:positionV relativeFrom="paragraph">
-                  <wp:posOffset>90805</wp:posOffset>
+                  <wp:posOffset>1503680</wp:posOffset>
                 </wp:positionV>
                 <wp:extent cx="2827020" cy="3398520"/>
                 <wp:effectExtent l="0" t="0" r="11430" b="11430"/>
@@ -416,7 +295,7 @@
                                 <wp:inline distT="0" distB="0" distL="0" distR="0" wp14:anchorId="7648DD87" wp14:editId="22677E23">
                                   <wp:extent cx="2720340" cy="2969759"/>
                                   <wp:effectExtent l="0" t="0" r="3810" b="2540"/>
-                                  <wp:docPr id="4" name="Picture 4" descr="Calendar&#10;&#10;Description automatically generated"/>
+                                  <wp:docPr id="3" name="Picture 3" descr="Calendar&#10;&#10;Description automatically generated"/>
                                   <wp:cNvGraphicFramePr>
                                     <a:graphicFrameLocks xmlns:a="http://schemas.openxmlformats.org/drawingml/2006/main" noChangeAspect="1"/>
                                   </wp:cNvGraphicFramePr>
@@ -462,17 +341,8 @@
                                 <w:sz w:val="26"/>
                                 <w:szCs w:val="26"/>
                               </w:rPr>
-                              <w:t xml:space="preserve">A solved Sudoku </w:t>
+                              <w:t>A solved Sudoku board</w:t>
                             </w:r>
-                            <w:proofErr w:type="gramStart"/>
-                            <w:r>
-                              <w:rPr>
-                                <w:sz w:val="26"/>
-                                <w:szCs w:val="26"/>
-                              </w:rPr>
-                              <w:t>board</w:t>
-                            </w:r>
-                            <w:proofErr w:type="gramEnd"/>
                           </w:p>
                         </w:txbxContent>
                       </wps:txbx>
@@ -497,7 +367,7 @@
                 <v:stroke joinstyle="miter"/>
                 <v:path gradientshapeok="t" o:connecttype="rect"/>
               </v:shapetype>
-              <v:shape id="Text Box 2" o:spid="_x0000_s1026" type="#_x0000_t202" style="position:absolute;left:0;text-align:left;margin-left:116.4pt;margin-top:7.15pt;width:222.6pt;height:267.6pt;z-index:251667456;visibility:visible;mso-wrap-style:square;mso-width-percent:0;mso-height-percent:0;mso-wrap-distance-left:9pt;mso-wrap-distance-top:3.6pt;mso-wrap-distance-right:9pt;mso-wrap-distance-bottom:3.6pt;mso-position-horizontal:absolute;mso-position-horizontal-relative:margin;mso-position-vertical:absolute;mso-position-vertical-relative:text;mso-width-percent:0;mso-height-percent:0;mso-width-relative:margin;mso-height-relative:margin;v-text-anchor:top" o:gfxdata="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" strokeweight="1.5pt">
+              <v:shape id="Text Box 2" o:spid="_x0000_s1026" type="#_x0000_t202" style="position:absolute;left:0;text-align:left;margin-left:113.9pt;margin-top:118.4pt;width:222.6pt;height:267.6pt;z-index:251658240;visibility:visible;mso-wrap-style:square;mso-width-percent:0;mso-height-percent:0;mso-wrap-distance-left:9pt;mso-wrap-distance-top:3.6pt;mso-wrap-distance-right:9pt;mso-wrap-distance-bottom:3.6pt;mso-position-horizontal:absolute;mso-position-horizontal-relative:margin;mso-position-vertical:absolute;mso-position-vertical-relative:text;mso-width-percent:0;mso-height-percent:0;mso-width-relative:margin;mso-height-relative:margin;v-text-anchor:top" o:gfxdata="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" strokeweight="1.5pt">
                 <v:textbox>
                   <w:txbxContent>
                     <w:p>
@@ -512,7 +382,7 @@
                           <wp:inline distT="0" distB="0" distL="0" distR="0" wp14:anchorId="7648DD87" wp14:editId="22677E23">
                             <wp:extent cx="2720340" cy="2969759"/>
                             <wp:effectExtent l="0" t="0" r="3810" b="2540"/>
-                            <wp:docPr id="4" name="Picture 4" descr="Calendar&#10;&#10;Description automatically generated"/>
+                            <wp:docPr id="3" name="Picture 3" descr="Calendar&#10;&#10;Description automatically generated"/>
                             <wp:cNvGraphicFramePr>
                               <a:graphicFrameLocks xmlns:a="http://schemas.openxmlformats.org/drawingml/2006/main" noChangeAspect="1"/>
                             </wp:cNvGraphicFramePr>
@@ -558,17 +428,8 @@
                           <w:sz w:val="26"/>
                           <w:szCs w:val="26"/>
                         </w:rPr>
-                        <w:t xml:space="preserve">A solved Sudoku </w:t>
+                        <w:t>A solved Sudoku board</w:t>
                       </w:r>
-                      <w:proofErr w:type="gramStart"/>
-                      <w:r>
-                        <w:rPr>
-                          <w:sz w:val="26"/>
-                          <w:szCs w:val="26"/>
-                        </w:rPr>
-                        <w:t>board</w:t>
-                      </w:r>
-                      <w:proofErr w:type="gramEnd"/>
                     </w:p>
                   </w:txbxContent>
                 </v:textbox>
@@ -578,6 +439,152 @@
           </mc:Fallback>
         </mc:AlternateContent>
       </w:r>
+      <w:r>
+        <w:rPr>
+          <w:sz w:val="28"/>
+          <w:szCs w:val="28"/>
+          <w:lang w:val="en-US"/>
+        </w:rPr>
+        <w:t xml:space="preserve">The data structure </w:t>
+      </w:r>
+      <w:r>
+        <w:rPr>
+          <w:sz w:val="28"/>
+          <w:szCs w:val="28"/>
+          <w:lang w:val="en-US"/>
+        </w:rPr>
+        <w:t>that</w:t>
+      </w:r>
+      <w:r>
+        <w:rPr>
+          <w:sz w:val="28"/>
+          <w:szCs w:val="28"/>
+          <w:lang w:val="en-US"/>
+        </w:rPr>
+        <w:t xml:space="preserve"> has been used to implement</w:t>
+      </w:r>
+      <w:r>
+        <w:rPr>
+          <w:sz w:val="28"/>
+          <w:szCs w:val="28"/>
+          <w:lang w:val="en-US"/>
+        </w:rPr>
+        <w:t xml:space="preserve"> this solver</w:t>
+      </w:r>
+      <w:r>
+        <w:rPr>
+          <w:sz w:val="28"/>
+          <w:szCs w:val="28"/>
+          <w:lang w:val="en-US"/>
+        </w:rPr>
+        <w:t xml:space="preserve"> is </w:t>
+      </w:r>
+      <w:r>
+        <w:rPr>
+          <w:sz w:val="28"/>
+          <w:szCs w:val="28"/>
+          <w:lang w:val="en-US"/>
+        </w:rPr>
+        <w:t>a stack</w:t>
+      </w:r>
+      <w:r>
+        <w:rPr>
+          <w:sz w:val="28"/>
+          <w:szCs w:val="28"/>
+          <w:lang w:val="en-US"/>
+        </w:rPr>
+        <w:t xml:space="preserve"> (</w:t>
+      </w:r>
+      <w:r>
+        <w:rPr>
+          <w:sz w:val="28"/>
+          <w:szCs w:val="28"/>
+          <w:lang w:val="en-US"/>
+        </w:rPr>
+        <w:t>same a ver</w:t>
+      </w:r>
+      <w:r>
+        <w:rPr>
+          <w:sz w:val="28"/>
+          <w:szCs w:val="28"/>
+          <w:lang w:val="en-US"/>
+        </w:rPr>
+        <w:t>ti</w:t>
+      </w:r>
+      <w:r>
+        <w:rPr>
+          <w:sz w:val="28"/>
+          <w:szCs w:val="28"/>
+          <w:lang w:val="en-US"/>
+        </w:rPr>
+        <w:t>cal stack of books)</w:t>
+      </w:r>
+      <w:r>
+        <w:rPr>
+          <w:sz w:val="28"/>
+          <w:szCs w:val="28"/>
+          <w:lang w:val="en-US"/>
+        </w:rPr>
+        <w:t xml:space="preserve">. This data structure works on the principle of </w:t>
+      </w:r>
+      <w:r>
+        <w:rPr>
+          <w:sz w:val="28"/>
+          <w:szCs w:val="28"/>
+          <w:lang w:val="en-US"/>
+        </w:rPr>
+        <w:t>LIFO which stands for Last In First Out.</w:t>
+      </w:r>
+      <w:r>
+        <w:rPr>
+          <w:sz w:val="28"/>
+          <w:szCs w:val="28"/>
+          <w:lang w:val="en-US"/>
+        </w:rPr>
+        <w:t xml:space="preserve"> </w:t>
+      </w:r>
+      <w:r>
+        <w:rPr>
+          <w:sz w:val="28"/>
+          <w:szCs w:val="28"/>
+          <w:lang w:val="en-US"/>
+        </w:rPr>
+        <w:t>The stack saves all the cells that the program has attempted to solve with their values and is helpful in easily manipulating</w:t>
+      </w:r>
+      <w:r>
+        <w:rPr>
+          <w:sz w:val="28"/>
+          <w:szCs w:val="28"/>
+          <w:lang w:val="en-US"/>
+        </w:rPr>
+        <w:t xml:space="preserve"> (adding and removing at the top)</w:t>
+      </w:r>
+      <w:r>
+        <w:rPr>
+          <w:sz w:val="28"/>
+          <w:szCs w:val="28"/>
+          <w:lang w:val="en-US"/>
+        </w:rPr>
+        <w:t xml:space="preserve"> </w:t>
+      </w:r>
+      <w:r>
+        <w:rPr>
+          <w:sz w:val="28"/>
+          <w:szCs w:val="28"/>
+          <w:lang w:val="en-US"/>
+        </w:rPr>
+        <w:t>the Cells and their values to go through them until a solution is found.</w:t>
+      </w:r>
+    </w:p>
+    <w:p>
+      <w:pPr>
+        <w:jc w:val="both"/>
+        <w:rPr>
+          <w:sz w:val="28"/>
+          <w:szCs w:val="28"/>
+          <w:lang w:val="en-US"/>
+        </w:rPr>
+      </w:pPr>
     </w:p>
     <w:p>
       <w:pPr>
@@ -2624,8 +2631,6 @@
         </w:rPr>
         <w:t xml:space="preserve">changed the </w:t>
       </w:r>
-      <w:proofErr w:type="spellStart"/>
-      <w:proofErr w:type="gramStart"/>
       <w:r>
         <w:rPr>
           <w:i/>
@@ -2634,29 +2639,7 @@
           <w:szCs w:val="28"/>
           <w:lang w:val="en-US"/>
         </w:rPr>
-        <w:t>nextBestCell</w:t>
-      </w:r>
-      <w:proofErr w:type="spellEnd"/>
-      <w:r>
-        <w:rPr>
-          <w:i/>
-          <w:iCs/>
-          <w:sz w:val="28"/>
-          <w:szCs w:val="28"/>
-          <w:lang w:val="en-US"/>
-        </w:rPr>
-        <w:t>(</w:t>
-      </w:r>
-      <w:proofErr w:type="gramEnd"/>
-      <w:r>
-        <w:rPr>
-          <w:i/>
-          <w:iCs/>
-          <w:sz w:val="28"/>
-          <w:szCs w:val="28"/>
-          <w:lang w:val="en-US"/>
-        </w:rPr>
-        <w:t>)</w:t>
+        <w:t>nextBestCell()</w:t>
       </w:r>
       <w:r>
         <w:rPr>
@@ -2777,8 +2760,6 @@
         </w:rPr>
         <w:t> </w:t>
       </w:r>
-      <w:proofErr w:type="spellStart"/>
-      <w:proofErr w:type="gramStart"/>
       <w:r>
         <w:rPr>
           <w:rFonts w:ascii="Consolas" w:eastAsia="Times New Roman" w:hAnsi="Consolas" w:cs="Times New Roman"/>
@@ -2789,7 +2770,6 @@
         </w:rPr>
         <w:t>nextBestCell</w:t>
       </w:r>
-      <w:proofErr w:type="spellEnd"/>
       <w:r>
         <w:rPr>
           <w:rFonts w:ascii="Consolas" w:eastAsia="Times New Roman" w:hAnsi="Consolas" w:cs="Times New Roman"/>
@@ -2798,18 +2778,7 @@
           <w:szCs w:val="21"/>
           <w:lang w:eastAsia="en-GB"/>
         </w:rPr>
-        <w:t>(</w:t>
-      </w:r>
-      <w:proofErr w:type="gramEnd"/>
-      <w:r>
-        <w:rPr>
-          <w:rFonts w:ascii="Consolas" w:eastAsia="Times New Roman" w:hAnsi="Consolas" w:cs="Times New Roman"/>
-          <w:color w:val="718CA1"/>
-          <w:sz w:val="21"/>
-          <w:szCs w:val="21"/>
-          <w:lang w:eastAsia="en-GB"/>
-        </w:rPr>
-        <w:t>) {</w:t>
+        <w:t>() {</w:t>
       </w:r>
     </w:p>
     <w:p>
@@ -2876,7 +2845,6 @@
         </w:rPr>
         <w:t>=</w:t>
       </w:r>
-      <w:proofErr w:type="gramStart"/>
       <w:r>
         <w:rPr>
           <w:rFonts w:ascii="Consolas" w:eastAsia="Times New Roman" w:hAnsi="Consolas" w:cs="Times New Roman"/>
@@ -2897,7 +2865,6 @@
         </w:rPr>
         <w:t>;</w:t>
       </w:r>
-      <w:proofErr w:type="gramEnd"/>
     </w:p>
     <w:p>
       <w:pPr>
@@ -2941,7 +2908,6 @@
         </w:rPr>
         <w:t> </w:t>
       </w:r>
-      <w:proofErr w:type="spellStart"/>
       <w:r>
         <w:rPr>
           <w:rFonts w:ascii="Consolas" w:eastAsia="Times New Roman" w:hAnsi="Consolas" w:cs="Times New Roman"/>
@@ -2952,7 +2918,6 @@
         </w:rPr>
         <w:t>numOfSolutions</w:t>
       </w:r>
-      <w:proofErr w:type="spellEnd"/>
       <w:r>
         <w:rPr>
           <w:rFonts w:ascii="Consolas" w:eastAsia="Times New Roman" w:hAnsi="Consolas" w:cs="Times New Roman"/>
@@ -2963,7 +2928,6 @@
         </w:rPr>
         <w:t>=</w:t>
       </w:r>
-      <w:proofErr w:type="gramStart"/>
       <w:r>
         <w:rPr>
           <w:rFonts w:ascii="Consolas" w:eastAsia="Times New Roman" w:hAnsi="Consolas" w:cs="Times New Roman"/>
@@ -2984,7 +2948,6 @@
         </w:rPr>
         <w:t>;</w:t>
       </w:r>
-      <w:proofErr w:type="gramEnd"/>
     </w:p>
     <w:p>
       <w:pPr>
@@ -3021,7 +2984,6 @@
         </w:rPr>
         <w:t>    </w:t>
       </w:r>
-      <w:proofErr w:type="gramStart"/>
       <w:r>
         <w:rPr>
           <w:rFonts w:ascii="Consolas" w:eastAsia="Times New Roman" w:hAnsi="Consolas" w:cs="Times New Roman"/>
@@ -3042,7 +3004,6 @@
         </w:rPr>
         <w:t>(</w:t>
       </w:r>
-      <w:proofErr w:type="gramEnd"/>
       <w:r>
         <w:rPr>
           <w:rFonts w:ascii="Consolas" w:eastAsia="Times New Roman" w:hAnsi="Consolas" w:cs="Times New Roman"/>
@@ -3113,7 +3074,6 @@
         </w:rPr>
         <w:t>&lt;</w:t>
       </w:r>
-      <w:proofErr w:type="spellStart"/>
       <w:r>
         <w:rPr>
           <w:rFonts w:ascii="Consolas" w:eastAsia="Times New Roman" w:hAnsi="Consolas" w:cs="Times New Roman"/>
@@ -3144,7 +3104,6 @@
         </w:rPr>
         <w:t>getRows</w:t>
       </w:r>
-      <w:proofErr w:type="spellEnd"/>
       <w:r>
         <w:rPr>
           <w:rFonts w:ascii="Consolas" w:eastAsia="Times New Roman" w:hAnsi="Consolas" w:cs="Times New Roman"/>
@@ -3198,7 +3157,6 @@
         </w:rPr>
         <w:t>      </w:t>
       </w:r>
-      <w:proofErr w:type="gramStart"/>
       <w:r>
         <w:rPr>
           <w:rFonts w:ascii="Consolas" w:eastAsia="Times New Roman" w:hAnsi="Consolas" w:cs="Times New Roman"/>
@@ -3219,7 +3177,6 @@
         </w:rPr>
         <w:t>(</w:t>
       </w:r>
-      <w:proofErr w:type="gramEnd"/>
       <w:r>
         <w:rPr>
           <w:rFonts w:ascii="Consolas" w:eastAsia="Times New Roman" w:hAnsi="Consolas" w:cs="Times New Roman"/>
@@ -3290,7 +3247,6 @@
         </w:rPr>
         <w:t>&lt;</w:t>
       </w:r>
-      <w:proofErr w:type="spellStart"/>
       <w:r>
         <w:rPr>
           <w:rFonts w:ascii="Consolas" w:eastAsia="Times New Roman" w:hAnsi="Consolas" w:cs="Times New Roman"/>
@@ -3321,7 +3277,6 @@
         </w:rPr>
         <w:t>getCols</w:t>
       </w:r>
-      <w:proofErr w:type="spellEnd"/>
       <w:r>
         <w:rPr>
           <w:rFonts w:ascii="Consolas" w:eastAsia="Times New Roman" w:hAnsi="Consolas" w:cs="Times New Roman"/>
@@ -3383,22 +3338,8 @@
           <w:szCs w:val="21"/>
           <w:lang w:eastAsia="en-GB"/>
         </w:rPr>
-        <w:t>// retrieve Cell at </w:t>
-      </w:r>
-      <w:proofErr w:type="spellStart"/>
-      <w:proofErr w:type="gramStart"/>
-      <w:r>
-        <w:rPr>
-          <w:rFonts w:ascii="Consolas" w:eastAsia="Times New Roman" w:hAnsi="Consolas" w:cs="Times New Roman"/>
-          <w:color w:val="41505E"/>
-          <w:sz w:val="21"/>
-          <w:szCs w:val="21"/>
-          <w:lang w:eastAsia="en-GB"/>
-        </w:rPr>
-        <w:t>row,col</w:t>
-      </w:r>
-      <w:proofErr w:type="spellEnd"/>
-      <w:proofErr w:type="gramEnd"/>
+        <w:t>// retrieve Cell at row,col</w:t>
+      </w:r>
     </w:p>
     <w:p>
       <w:pPr>
@@ -3464,8 +3405,6 @@
         </w:rPr>
         <w:t>=</w:t>
       </w:r>
-      <w:proofErr w:type="spellStart"/>
-      <w:proofErr w:type="gramStart"/>
       <w:r>
         <w:rPr>
           <w:rFonts w:ascii="Consolas" w:eastAsia="Times New Roman" w:hAnsi="Consolas" w:cs="Times New Roman"/>
@@ -3496,7 +3435,6 @@
         </w:rPr>
         <w:t>get</w:t>
       </w:r>
-      <w:proofErr w:type="spellEnd"/>
       <w:r>
         <w:rPr>
           <w:rFonts w:ascii="Consolas" w:eastAsia="Times New Roman" w:hAnsi="Consolas" w:cs="Times New Roman"/>
@@ -3505,18 +3443,7 @@
           <w:szCs w:val="21"/>
           <w:lang w:eastAsia="en-GB"/>
         </w:rPr>
-        <w:t>(</w:t>
-      </w:r>
-      <w:proofErr w:type="gramEnd"/>
-      <w:r>
-        <w:rPr>
-          <w:rFonts w:ascii="Consolas" w:eastAsia="Times New Roman" w:hAnsi="Consolas" w:cs="Times New Roman"/>
-          <w:color w:val="718CA1"/>
-          <w:sz w:val="21"/>
-          <w:szCs w:val="21"/>
-          <w:lang w:eastAsia="en-GB"/>
-        </w:rPr>
-        <w:t>row, col);</w:t>
+        <w:t>(row, col);</w:t>
       </w:r>
     </w:p>
     <w:p>
@@ -3605,10 +3532,18 @@
           <w:szCs w:val="21"/>
           <w:lang w:eastAsia="en-GB"/>
         </w:rPr>
-        <w:t>(</w:t>
-      </w:r>
-      <w:proofErr w:type="spellStart"/>
-      <w:proofErr w:type="gramStart"/>
+        <w:t>(temp.</w:t>
+      </w:r>
+      <w:r>
+        <w:rPr>
+          <w:rFonts w:ascii="Consolas" w:eastAsia="Times New Roman" w:hAnsi="Consolas" w:cs="Times New Roman"/>
+          <w:color w:val="70E1E8"/>
+          <w:sz w:val="21"/>
+          <w:szCs w:val="21"/>
+          <w:lang w:eastAsia="en-GB"/>
+        </w:rPr>
+        <w:t>isLocked</w:t>
+      </w:r>
       <w:r>
         <w:rPr>
           <w:rFonts w:ascii="Consolas" w:eastAsia="Times New Roman" w:hAnsi="Consolas" w:cs="Times New Roman"/>
@@ -3617,7 +3552,27 @@
           <w:szCs w:val="21"/>
           <w:lang w:eastAsia="en-GB"/>
         </w:rPr>
-        <w:t>temp.</w:t>
+        <w:t>() </w:t>
+      </w:r>
+      <w:r>
+        <w:rPr>
+          <w:rFonts w:ascii="Consolas" w:eastAsia="Times New Roman" w:hAnsi="Consolas" w:cs="Times New Roman"/>
+          <w:color w:val="5EC4FF"/>
+          <w:sz w:val="21"/>
+          <w:szCs w:val="21"/>
+          <w:lang w:eastAsia="en-GB"/>
+        </w:rPr>
+        <w:t>||</w:t>
+      </w:r>
+      <w:r>
+        <w:rPr>
+          <w:rFonts w:ascii="Consolas" w:eastAsia="Times New Roman" w:hAnsi="Consolas" w:cs="Times New Roman"/>
+          <w:color w:val="718CA1"/>
+          <w:sz w:val="21"/>
+          <w:szCs w:val="21"/>
+          <w:lang w:eastAsia="en-GB"/>
+        </w:rPr>
+        <w:t> temp.</w:t>
       </w:r>
       <w:r>
         <w:rPr>
@@ -3627,62 +3582,8 @@
           <w:szCs w:val="21"/>
           <w:lang w:eastAsia="en-GB"/>
         </w:rPr>
-        <w:t>isLocked</w:t>
-      </w:r>
-      <w:proofErr w:type="spellEnd"/>
-      <w:proofErr w:type="gramEnd"/>
-      <w:r>
-        <w:rPr>
-          <w:rFonts w:ascii="Consolas" w:eastAsia="Times New Roman" w:hAnsi="Consolas" w:cs="Times New Roman"/>
-          <w:color w:val="718CA1"/>
-          <w:sz w:val="21"/>
-          <w:szCs w:val="21"/>
-          <w:lang w:eastAsia="en-GB"/>
-        </w:rPr>
-        <w:t>() </w:t>
-      </w:r>
-      <w:r>
-        <w:rPr>
-          <w:rFonts w:ascii="Consolas" w:eastAsia="Times New Roman" w:hAnsi="Consolas" w:cs="Times New Roman"/>
-          <w:color w:val="5EC4FF"/>
-          <w:sz w:val="21"/>
-          <w:szCs w:val="21"/>
-          <w:lang w:eastAsia="en-GB"/>
-        </w:rPr>
-        <w:t>||</w:t>
-      </w:r>
-      <w:r>
-        <w:rPr>
-          <w:rFonts w:ascii="Consolas" w:eastAsia="Times New Roman" w:hAnsi="Consolas" w:cs="Times New Roman"/>
-          <w:color w:val="718CA1"/>
-          <w:sz w:val="21"/>
-          <w:szCs w:val="21"/>
-          <w:lang w:eastAsia="en-GB"/>
-        </w:rPr>
-        <w:t> </w:t>
-      </w:r>
-      <w:proofErr w:type="spellStart"/>
-      <w:r>
-        <w:rPr>
-          <w:rFonts w:ascii="Consolas" w:eastAsia="Times New Roman" w:hAnsi="Consolas" w:cs="Times New Roman"/>
-          <w:color w:val="718CA1"/>
-          <w:sz w:val="21"/>
-          <w:szCs w:val="21"/>
-          <w:lang w:eastAsia="en-GB"/>
-        </w:rPr>
-        <w:t>temp.</w:t>
-      </w:r>
-      <w:r>
-        <w:rPr>
-          <w:rFonts w:ascii="Consolas" w:eastAsia="Times New Roman" w:hAnsi="Consolas" w:cs="Times New Roman"/>
-          <w:color w:val="70E1E8"/>
-          <w:sz w:val="21"/>
-          <w:szCs w:val="21"/>
-          <w:lang w:eastAsia="en-GB"/>
-        </w:rPr>
         <w:t>getValue</w:t>
       </w:r>
-      <w:proofErr w:type="spellEnd"/>
       <w:r>
         <w:rPr>
           <w:rFonts w:ascii="Consolas" w:eastAsia="Times New Roman" w:hAnsi="Consolas" w:cs="Times New Roman"/>
@@ -3746,7 +3647,6 @@
         </w:rPr>
         <w:t>          </w:t>
       </w:r>
-      <w:proofErr w:type="gramStart"/>
       <w:r>
         <w:rPr>
           <w:rFonts w:ascii="Consolas" w:eastAsia="Times New Roman" w:hAnsi="Consolas" w:cs="Times New Roman"/>
@@ -3767,7 +3667,6 @@
         </w:rPr>
         <w:t>;</w:t>
       </w:r>
-      <w:proofErr w:type="gramEnd"/>
     </w:p>
     <w:p>
       <w:pPr>
@@ -3880,7 +3779,6 @@
         </w:rPr>
         <w:t> </w:t>
       </w:r>
-      <w:proofErr w:type="spellStart"/>
       <w:r>
         <w:rPr>
           <w:rFonts w:ascii="Consolas" w:eastAsia="Times New Roman" w:hAnsi="Consolas" w:cs="Times New Roman"/>
@@ -3891,7 +3789,6 @@
         </w:rPr>
         <w:t>tempNumOfSolutions</w:t>
       </w:r>
-      <w:proofErr w:type="spellEnd"/>
       <w:r>
         <w:rPr>
           <w:rFonts w:ascii="Consolas" w:eastAsia="Times New Roman" w:hAnsi="Consolas" w:cs="Times New Roman"/>
@@ -3902,7 +3799,6 @@
         </w:rPr>
         <w:t>=</w:t>
       </w:r>
-      <w:proofErr w:type="gramStart"/>
       <w:r>
         <w:rPr>
           <w:rFonts w:ascii="Consolas" w:eastAsia="Times New Roman" w:hAnsi="Consolas" w:cs="Times New Roman"/>
@@ -3923,7 +3819,6 @@
         </w:rPr>
         <w:t>;</w:t>
       </w:r>
-      <w:proofErr w:type="gramEnd"/>
     </w:p>
     <w:p>
       <w:pPr>
@@ -3947,7 +3842,6 @@
         </w:rPr>
         <w:t>        </w:t>
       </w:r>
-      <w:proofErr w:type="gramStart"/>
       <w:r>
         <w:rPr>
           <w:rFonts w:ascii="Consolas" w:eastAsia="Times New Roman" w:hAnsi="Consolas" w:cs="Times New Roman"/>
@@ -3968,7 +3862,6 @@
         </w:rPr>
         <w:t>(</w:t>
       </w:r>
-      <w:proofErr w:type="gramEnd"/>
       <w:r>
         <w:rPr>
           <w:rFonts w:ascii="Consolas" w:eastAsia="Times New Roman" w:hAnsi="Consolas" w:cs="Times New Roman"/>
@@ -4102,7 +3995,6 @@
         </w:rPr>
         <w:t>          </w:t>
       </w:r>
-      <w:proofErr w:type="gramStart"/>
       <w:r>
         <w:rPr>
           <w:rFonts w:ascii="Consolas" w:eastAsia="Times New Roman" w:hAnsi="Consolas" w:cs="Times New Roman"/>
@@ -4123,8 +4015,6 @@
         </w:rPr>
         <w:t>(</w:t>
       </w:r>
-      <w:proofErr w:type="spellStart"/>
-      <w:proofErr w:type="gramEnd"/>
       <w:r>
         <w:rPr>
           <w:rFonts w:ascii="Consolas" w:eastAsia="Times New Roman" w:hAnsi="Consolas" w:cs="Times New Roman"/>
@@ -4155,7 +4045,6 @@
         </w:rPr>
         <w:t>validValue</w:t>
       </w:r>
-      <w:proofErr w:type="spellEnd"/>
       <w:r>
         <w:rPr>
           <w:rFonts w:ascii="Consolas" w:eastAsia="Times New Roman" w:hAnsi="Consolas" w:cs="Times New Roman"/>
@@ -4187,9 +4076,18 @@
           <w:szCs w:val="21"/>
           <w:lang w:eastAsia="en-GB"/>
         </w:rPr>
-        <w:t>            </w:t>
-      </w:r>
-      <w:proofErr w:type="spellStart"/>
+        <w:t>            tempNumOfSolutions</w:t>
+      </w:r>
+      <w:r>
+        <w:rPr>
+          <w:rFonts w:ascii="Consolas" w:eastAsia="Times New Roman" w:hAnsi="Consolas" w:cs="Times New Roman"/>
+          <w:color w:val="5EC4FF"/>
+          <w:sz w:val="21"/>
+          <w:szCs w:val="21"/>
+          <w:lang w:eastAsia="en-GB"/>
+        </w:rPr>
+        <w:t>++</w:t>
+      </w:r>
       <w:r>
         <w:rPr>
           <w:rFonts w:ascii="Consolas" w:eastAsia="Times New Roman" w:hAnsi="Consolas" w:cs="Times New Roman"/>
@@ -4198,41 +4096,8 @@
           <w:szCs w:val="21"/>
           <w:lang w:eastAsia="en-GB"/>
         </w:rPr>
-        <w:t>tempNumOfSolutions</w:t>
-      </w:r>
-      <w:proofErr w:type="spellEnd"/>
-      <w:r>
-        <w:rPr>
-          <w:rFonts w:ascii="Consolas" w:eastAsia="Times New Roman" w:hAnsi="Consolas" w:cs="Times New Roman"/>
-          <w:color w:val="5EC4FF"/>
-          <w:sz w:val="21"/>
-          <w:szCs w:val="21"/>
-          <w:lang w:eastAsia="en-GB"/>
-        </w:rPr>
-        <w:t>+</w:t>
-      </w:r>
-      <w:proofErr w:type="gramStart"/>
-      <w:r>
-        <w:rPr>
-          <w:rFonts w:ascii="Consolas" w:eastAsia="Times New Roman" w:hAnsi="Consolas" w:cs="Times New Roman"/>
-          <w:color w:val="5EC4FF"/>
-          <w:sz w:val="21"/>
-          <w:szCs w:val="21"/>
-          <w:lang w:eastAsia="en-GB"/>
-        </w:rPr>
-        <w:t>+</w:t>
-      </w:r>
-      <w:r>
-        <w:rPr>
-          <w:rFonts w:ascii="Consolas" w:eastAsia="Times New Roman" w:hAnsi="Consolas" w:cs="Times New Roman"/>
-          <w:color w:val="718CA1"/>
-          <w:sz w:val="21"/>
-          <w:szCs w:val="21"/>
-          <w:lang w:eastAsia="en-GB"/>
-        </w:rPr>
         <w:t>;</w:t>
       </w:r>
-      <w:proofErr w:type="gramEnd"/>
     </w:p>
     <w:p>
       <w:pPr>
@@ -4323,29 +4188,7 @@
           <w:szCs w:val="21"/>
           <w:lang w:eastAsia="en-GB"/>
         </w:rPr>
-        <w:t>// if Cell at </w:t>
-      </w:r>
-      <w:proofErr w:type="gramStart"/>
-      <w:r>
-        <w:rPr>
-          <w:rFonts w:ascii="Consolas" w:eastAsia="Times New Roman" w:hAnsi="Consolas" w:cs="Times New Roman"/>
-          <w:color w:val="41505E"/>
-          <w:sz w:val="21"/>
-          <w:szCs w:val="21"/>
-          <w:lang w:eastAsia="en-GB"/>
-        </w:rPr>
-        <w:t>row,col</w:t>
-      </w:r>
-      <w:proofErr w:type="gramEnd"/>
-      <w:r>
-        <w:rPr>
-          <w:rFonts w:ascii="Consolas" w:eastAsia="Times New Roman" w:hAnsi="Consolas" w:cs="Times New Roman"/>
-          <w:color w:val="41505E"/>
-          <w:sz w:val="21"/>
-          <w:szCs w:val="21"/>
-          <w:lang w:eastAsia="en-GB"/>
-        </w:rPr>
-        <w:t> has less solutions than previous Cell</w:t>
+        <w:t>// if Cell at row,col has less solutions than previous Cell</w:t>
       </w:r>
     </w:p>
     <w:p>
@@ -4378,29 +4221,7 @@
           <w:szCs w:val="21"/>
           <w:lang w:eastAsia="en-GB"/>
         </w:rPr>
-        <w:t>// make it </w:t>
-      </w:r>
-      <w:proofErr w:type="gramStart"/>
-      <w:r>
-        <w:rPr>
-          <w:rFonts w:ascii="Consolas" w:eastAsia="Times New Roman" w:hAnsi="Consolas" w:cs="Times New Roman"/>
-          <w:color w:val="41505E"/>
-          <w:sz w:val="21"/>
-          <w:szCs w:val="21"/>
-          <w:lang w:eastAsia="en-GB"/>
-        </w:rPr>
-        <w:t>new best</w:t>
-      </w:r>
-      <w:proofErr w:type="gramEnd"/>
-      <w:r>
-        <w:rPr>
-          <w:rFonts w:ascii="Consolas" w:eastAsia="Times New Roman" w:hAnsi="Consolas" w:cs="Times New Roman"/>
-          <w:color w:val="41505E"/>
-          <w:sz w:val="21"/>
-          <w:szCs w:val="21"/>
-          <w:lang w:eastAsia="en-GB"/>
-        </w:rPr>
-        <w:t> Cell</w:t>
+        <w:t>// make it new best Cell</w:t>
       </w:r>
     </w:p>
     <w:p>
@@ -4443,9 +4264,18 @@
           <w:szCs w:val="21"/>
           <w:lang w:eastAsia="en-GB"/>
         </w:rPr>
-        <w:t>(</w:t>
-      </w:r>
-      <w:proofErr w:type="spellStart"/>
+        <w:t>(tempNumOfSolutions</w:t>
+      </w:r>
+      <w:r>
+        <w:rPr>
+          <w:rFonts w:ascii="Consolas" w:eastAsia="Times New Roman" w:hAnsi="Consolas" w:cs="Times New Roman"/>
+          <w:color w:val="5EC4FF"/>
+          <w:sz w:val="21"/>
+          <w:szCs w:val="21"/>
+          <w:lang w:eastAsia="en-GB"/>
+        </w:rPr>
+        <w:t>&lt;</w:t>
+      </w:r>
       <w:r>
         <w:rPr>
           <w:rFonts w:ascii="Consolas" w:eastAsia="Times New Roman" w:hAnsi="Consolas" w:cs="Times New Roman"/>
@@ -4454,40 +4284,7 @@
           <w:szCs w:val="21"/>
           <w:lang w:eastAsia="en-GB"/>
         </w:rPr>
-        <w:t>tempNumOfSolutions</w:t>
-      </w:r>
-      <w:proofErr w:type="spellEnd"/>
-      <w:r>
-        <w:rPr>
-          <w:rFonts w:ascii="Consolas" w:eastAsia="Times New Roman" w:hAnsi="Consolas" w:cs="Times New Roman"/>
-          <w:color w:val="5EC4FF"/>
-          <w:sz w:val="21"/>
-          <w:szCs w:val="21"/>
-          <w:lang w:eastAsia="en-GB"/>
-        </w:rPr>
-        <w:t>&lt;</w:t>
-      </w:r>
-      <w:proofErr w:type="spellStart"/>
-      <w:r>
-        <w:rPr>
-          <w:rFonts w:ascii="Consolas" w:eastAsia="Times New Roman" w:hAnsi="Consolas" w:cs="Times New Roman"/>
-          <w:color w:val="718CA1"/>
-          <w:sz w:val="21"/>
-          <w:szCs w:val="21"/>
-          <w:lang w:eastAsia="en-GB"/>
-        </w:rPr>
-        <w:t>numOfSolutions</w:t>
-      </w:r>
-      <w:proofErr w:type="spellEnd"/>
-      <w:r>
-        <w:rPr>
-          <w:rFonts w:ascii="Consolas" w:eastAsia="Times New Roman" w:hAnsi="Consolas" w:cs="Times New Roman"/>
-          <w:color w:val="718CA1"/>
-          <w:sz w:val="21"/>
-          <w:szCs w:val="21"/>
-          <w:lang w:eastAsia="en-GB"/>
-        </w:rPr>
-        <w:t>) {</w:t>
+        <w:t>numOfSolutions) {</w:t>
       </w:r>
     </w:p>
     <w:p>
@@ -4522,7 +4319,6 @@
         </w:rPr>
         <w:t>=</w:t>
       </w:r>
-      <w:proofErr w:type="gramStart"/>
       <w:r>
         <w:rPr>
           <w:rFonts w:ascii="Consolas" w:eastAsia="Times New Roman" w:hAnsi="Consolas" w:cs="Times New Roman"/>
@@ -4533,7 +4329,6 @@
         </w:rPr>
         <w:t>temp;</w:t>
       </w:r>
-      <w:proofErr w:type="gramEnd"/>
     </w:p>
     <w:p>
       <w:pPr>
@@ -4555,9 +4350,18 @@
           <w:szCs w:val="21"/>
           <w:lang w:eastAsia="en-GB"/>
         </w:rPr>
-        <w:t>          </w:t>
-      </w:r>
-      <w:proofErr w:type="spellStart"/>
+        <w:t>          numOfSolutions</w:t>
+      </w:r>
+      <w:r>
+        <w:rPr>
+          <w:rFonts w:ascii="Consolas" w:eastAsia="Times New Roman" w:hAnsi="Consolas" w:cs="Times New Roman"/>
+          <w:color w:val="5EC4FF"/>
+          <w:sz w:val="21"/>
+          <w:szCs w:val="21"/>
+          <w:lang w:eastAsia="en-GB"/>
+        </w:rPr>
+        <w:t>=</w:t>
+      </w:r>
       <w:r>
         <w:rPr>
           <w:rFonts w:ascii="Consolas" w:eastAsia="Times New Roman" w:hAnsi="Consolas" w:cs="Times New Roman"/>
@@ -4566,43 +4370,8 @@
           <w:szCs w:val="21"/>
           <w:lang w:eastAsia="en-GB"/>
         </w:rPr>
-        <w:t>numOfSolutions</w:t>
-      </w:r>
-      <w:proofErr w:type="spellEnd"/>
-      <w:r>
-        <w:rPr>
-          <w:rFonts w:ascii="Consolas" w:eastAsia="Times New Roman" w:hAnsi="Consolas" w:cs="Times New Roman"/>
-          <w:color w:val="5EC4FF"/>
-          <w:sz w:val="21"/>
-          <w:szCs w:val="21"/>
-          <w:lang w:eastAsia="en-GB"/>
-        </w:rPr>
-        <w:t>=</w:t>
-      </w:r>
-      <w:proofErr w:type="spellStart"/>
-      <w:proofErr w:type="gramStart"/>
-      <w:r>
-        <w:rPr>
-          <w:rFonts w:ascii="Consolas" w:eastAsia="Times New Roman" w:hAnsi="Consolas" w:cs="Times New Roman"/>
-          <w:color w:val="718CA1"/>
-          <w:sz w:val="21"/>
-          <w:szCs w:val="21"/>
-          <w:lang w:eastAsia="en-GB"/>
-        </w:rPr>
-        <w:t>tempNumOfSolutions</w:t>
-      </w:r>
-      <w:proofErr w:type="spellEnd"/>
-      <w:r>
-        <w:rPr>
-          <w:rFonts w:ascii="Consolas" w:eastAsia="Times New Roman" w:hAnsi="Consolas" w:cs="Times New Roman"/>
-          <w:color w:val="718CA1"/>
-          <w:sz w:val="21"/>
-          <w:szCs w:val="21"/>
-          <w:lang w:eastAsia="en-GB"/>
-        </w:rPr>
-        <w:t>;</w:t>
-      </w:r>
-      <w:proofErr w:type="gramEnd"/>
+        <w:t>tempNumOfSolutions;</w:t>
+      </w:r>
     </w:p>
     <w:p>
       <w:pPr>
@@ -4782,29 +4551,7 @@
           <w:szCs w:val="21"/>
           <w:lang w:eastAsia="en-GB"/>
         </w:rPr>
-        <w:t>// no unlocked empty cells or </w:t>
-      </w:r>
-      <w:proofErr w:type="gramStart"/>
-      <w:r>
-        <w:rPr>
-          <w:rFonts w:ascii="Consolas" w:eastAsia="Times New Roman" w:hAnsi="Consolas" w:cs="Times New Roman"/>
-          <w:color w:val="41505E"/>
-          <w:sz w:val="21"/>
-          <w:szCs w:val="21"/>
-          <w:lang w:eastAsia="en-GB"/>
-        </w:rPr>
-        <w:t>ones</w:t>
-      </w:r>
-      <w:proofErr w:type="gramEnd"/>
-      <w:r>
-        <w:rPr>
-          <w:rFonts w:ascii="Consolas" w:eastAsia="Times New Roman" w:hAnsi="Consolas" w:cs="Times New Roman"/>
-          <w:color w:val="41505E"/>
-          <w:sz w:val="21"/>
-          <w:szCs w:val="21"/>
-          <w:lang w:eastAsia="en-GB"/>
-        </w:rPr>
-        <w:t> valid values could be found</w:t>
+        <w:t>// no unlocked empty cells or ones valid values could be found</w:t>
       </w:r>
     </w:p>
     <w:p>
@@ -4847,20 +4594,8 @@
           <w:szCs w:val="21"/>
           <w:lang w:eastAsia="en-GB"/>
         </w:rPr>
-        <w:t> </w:t>
-      </w:r>
-      <w:proofErr w:type="gramStart"/>
-      <w:r>
-        <w:rPr>
-          <w:rFonts w:ascii="Consolas" w:eastAsia="Times New Roman" w:hAnsi="Consolas" w:cs="Times New Roman"/>
-          <w:color w:val="718CA1"/>
-          <w:sz w:val="21"/>
-          <w:szCs w:val="21"/>
-          <w:lang w:eastAsia="en-GB"/>
-        </w:rPr>
-        <w:t>best;</w:t>
-      </w:r>
-      <w:proofErr w:type="gramEnd"/>
+        <w:t> best;</w:t>
+      </w:r>
     </w:p>
     <w:p>
       <w:pPr>
@@ -4935,8 +4670,6 @@
         </w:rPr>
         <w:t xml:space="preserve">My first extension explores the difference between the two following versions of the </w:t>
       </w:r>
-      <w:proofErr w:type="spellStart"/>
-      <w:proofErr w:type="gramStart"/>
       <w:r>
         <w:rPr>
           <w:i/>
@@ -4945,29 +4678,7 @@
           <w:szCs w:val="28"/>
           <w:lang w:val="en-US"/>
         </w:rPr>
-        <w:t>nextBestCell</w:t>
-      </w:r>
-      <w:proofErr w:type="spellEnd"/>
-      <w:r>
-        <w:rPr>
-          <w:i/>
-          <w:iCs/>
-          <w:sz w:val="28"/>
-          <w:szCs w:val="28"/>
-          <w:lang w:val="en-US"/>
-        </w:rPr>
-        <w:t>(</w:t>
-      </w:r>
-      <w:proofErr w:type="gramEnd"/>
-      <w:r>
-        <w:rPr>
-          <w:i/>
-          <w:iCs/>
-          <w:sz w:val="28"/>
-          <w:szCs w:val="28"/>
-          <w:lang w:val="en-US"/>
-        </w:rPr>
-        <w:t>)</w:t>
+        <w:t>nextBestCell()</w:t>
       </w:r>
       <w:r>
         <w:rPr>
@@ -5843,25 +5554,7 @@
           <w:szCs w:val="28"/>
           <w:lang w:val="en-US"/>
         </w:rPr>
-        <w:t xml:space="preserve">hese results cannot be generalized to all number of starting values without </w:t>
-      </w:r>
-      <w:proofErr w:type="gramStart"/>
-      <w:r>
-        <w:rPr>
-          <w:sz w:val="28"/>
-          <w:szCs w:val="28"/>
-          <w:lang w:val="en-US"/>
-        </w:rPr>
-        <w:t>actually testing</w:t>
-      </w:r>
-      <w:proofErr w:type="gramEnd"/>
-      <w:r>
-        <w:rPr>
-          <w:sz w:val="28"/>
-          <w:szCs w:val="28"/>
-          <w:lang w:val="en-US"/>
-        </w:rPr>
-        <w:t xml:space="preserve"> them.</w:t>
+        <w:t>hese results cannot be generalized to all number of starting values without actually testing them.</w:t>
       </w:r>
     </w:p>
     <w:p>
@@ -5918,7 +5611,7 @@
         <mc:AlternateContent>
           <mc:Choice Requires="wps">
             <w:drawing>
-              <wp:anchor distT="45720" distB="45720" distL="114300" distR="114300" simplePos="0" relativeHeight="251669504" behindDoc="0" locked="0" layoutInCell="1" allowOverlap="1" wp14:anchorId="5F80D1E3" wp14:editId="53A1BBC1">
+              <wp:anchor distT="45720" distB="45720" distL="114300" distR="114300" simplePos="0" relativeHeight="251658241" behindDoc="0" locked="0" layoutInCell="1" allowOverlap="1" wp14:anchorId="5F80D1E3" wp14:editId="53A1BBC1">
                 <wp:simplePos x="0" y="0"/>
                 <wp:positionH relativeFrom="margin">
                   <wp:align>right</wp:align>
@@ -6007,13 +5700,8 @@
                             <w:pPr>
                               <w:jc w:val="center"/>
                             </w:pPr>
-                            <w:proofErr w:type="spellStart"/>
                             <w:r>
-                              <w:t>Screesnhot</w:t>
-                            </w:r>
-                            <w:proofErr w:type="spellEnd"/>
-                            <w:r>
-                              <w:t xml:space="preserve"> of the 20 lines example being read and solved</w:t>
+                              <w:t>Screesnhot of the 20 lines example being read and solved</w:t>
                             </w:r>
                           </w:p>
                         </w:txbxContent>
@@ -6035,7 +5723,7 @@
           </mc:Choice>
           <mc:Fallback>
             <w:pict>
-              <v:shape w14:anchorId="5F80D1E3" id="_x0000_s1027" type="#_x0000_t202" style="position:absolute;left:0;text-align:left;margin-left:398.2pt;margin-top:114.8pt;width:449.4pt;height:324.2pt;z-index:251669504;visibility:visible;mso-wrap-style:square;mso-width-percent:0;mso-height-percent:0;mso-wrap-distance-left:9pt;mso-wrap-distance-top:3.6pt;mso-wrap-distance-right:9pt;mso-wrap-distance-bottom:3.6pt;mso-position-horizontal:right;mso-position-horizontal-relative:margin;mso-position-vertical:absolute;mso-position-vertical-relative:text;mso-width-percent:0;mso-height-percent:0;mso-width-relative:margin;mso-height-relative:margin;v-text-anchor:top" o:gfxdata="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">
+              <v:shape w14:anchorId="5F80D1E3" id="_x0000_s1027" type="#_x0000_t202" style="position:absolute;left:0;text-align:left;margin-left:398.2pt;margin-top:114.8pt;width:449.4pt;height:324.2pt;z-index:251658241;visibility:visible;mso-wrap-style:square;mso-width-percent:0;mso-height-percent:0;mso-wrap-distance-left:9pt;mso-wrap-distance-top:3.6pt;mso-wrap-distance-right:9pt;mso-wrap-distance-bottom:3.6pt;mso-position-horizontal:right;mso-position-horizontal-relative:margin;mso-position-vertical:absolute;mso-position-vertical-relative:text;mso-width-percent:0;mso-height-percent:0;mso-width-relative:margin;mso-height-relative:margin;v-text-anchor:top" o:gfxdata="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">
                 <v:textbox>
                   <w:txbxContent>
                     <w:p>
@@ -6084,13 +5772,8 @@
                       <w:pPr>
                         <w:jc w:val="center"/>
                       </w:pPr>
-                      <w:proofErr w:type="spellStart"/>
                       <w:r>
-                        <w:t>Screesnhot</w:t>
-                      </w:r>
-                      <w:proofErr w:type="spellEnd"/>
-                      <w:r>
-                        <w:t xml:space="preserve"> of the 20 lines example being read and solved</w:t>
+                        <w:t>Screesnhot of the 20 lines example being read and solved</w:t>
                       </w:r>
                     </w:p>
                   </w:txbxContent>
@@ -6107,15 +5790,7 @@
           <w:szCs w:val="28"/>
           <w:lang w:val="en-US"/>
         </w:rPr>
-        <w:t xml:space="preserve">My </w:t>
-      </w:r>
-      <w:r>
-        <w:rPr>
-          <w:sz w:val="28"/>
-          <w:szCs w:val="28"/>
-          <w:lang w:val="en-US"/>
-        </w:rPr>
-        <w:t xml:space="preserve">second extension accounts for the extra spaces in files. It is a suggested extension from the project instructions. </w:t>
+        <w:t xml:space="preserve">My second extension accounts for the extra spaces in files. It is a suggested extension from the project instructions. </w:t>
       </w:r>
       <w:r>
         <w:rPr>
@@ -6141,7 +5816,6 @@
         </w:rPr>
         <w:t xml:space="preserve">can be read by the </w:t>
       </w:r>
-      <w:proofErr w:type="gramStart"/>
       <w:r>
         <w:rPr>
           <w:i/>
@@ -6150,18 +5824,7 @@
           <w:szCs w:val="28"/>
           <w:lang w:val="en-US"/>
         </w:rPr>
-        <w:t>read(</w:t>
-      </w:r>
-      <w:proofErr w:type="gramEnd"/>
-      <w:r>
-        <w:rPr>
-          <w:i/>
-          <w:iCs/>
-          <w:sz w:val="28"/>
-          <w:szCs w:val="28"/>
-          <w:lang w:val="en-US"/>
-        </w:rPr>
-        <w:t>)</w:t>
+        <w:t>read()</w:t>
       </w:r>
       <w:r>
         <w:rPr>
@@ -6242,7 +5905,6 @@
         </w:rPr>
         <w:t xml:space="preserve"> which was done using the </w:t>
       </w:r>
-      <w:proofErr w:type="gramStart"/>
       <w:r>
         <w:rPr>
           <w:i/>
@@ -6251,18 +5913,7 @@
           <w:szCs w:val="28"/>
           <w:lang w:val="en-US"/>
         </w:rPr>
-        <w:t>trim(</w:t>
-      </w:r>
-      <w:proofErr w:type="gramEnd"/>
-      <w:r>
-        <w:rPr>
-          <w:i/>
-          <w:iCs/>
-          <w:sz w:val="28"/>
-          <w:szCs w:val="28"/>
-          <w:lang w:val="en-US"/>
-        </w:rPr>
-        <w:t>)</w:t>
+        <w:t>trim()</w:t>
       </w:r>
       <w:r>
         <w:rPr>
@@ -6342,6 +5993,13 @@
       <w:pPr>
         <w:jc w:val="both"/>
         <w:rPr>
+          <w:sz w:val="28"/>
+          <w:szCs w:val="28"/>
+          <w:lang w:val="en-US"/>
+        </w:rPr>
+      </w:pPr>
+      <w:r>
+        <w:rPr>
           <w:b/>
           <w:bCs/>
           <w:sz w:val="44"/>
@@ -6349,7 +6007,8 @@
           <w:u w:val="single"/>
           <w:lang w:val="en-US"/>
         </w:rPr>
-      </w:pPr>
+        <w:t>References/Acknowledgements</w:t>
+      </w:r>
     </w:p>
     <w:p>
       <w:pPr>
@@ -6362,50 +6021,11 @@
       </w:pPr>
       <w:r>
         <w:rPr>
-          <w:b/>
-          <w:bCs/>
-          <w:sz w:val="44"/>
-          <w:szCs w:val="44"/>
-          <w:u w:val="single"/>
-          <w:lang w:val="en-US"/>
-        </w:rPr>
-        <w:t>References/Acknowledgements</w:t>
-      </w:r>
-    </w:p>
-    <w:p>
-      <w:pPr>
-        <w:jc w:val="both"/>
-        <w:rPr>
-          <w:sz w:val="28"/>
-          <w:szCs w:val="28"/>
-          <w:lang w:val="en-US"/>
-        </w:rPr>
-      </w:pPr>
-      <w:r>
-        <w:rPr>
-          <w:sz w:val="28"/>
-          <w:szCs w:val="28"/>
-          <w:lang w:val="en-US"/>
-        </w:rPr>
-        <w:t xml:space="preserve">I consulted both, Prof. </w:t>
-      </w:r>
-      <w:proofErr w:type="gramStart"/>
-      <w:r>
-        <w:rPr>
-          <w:sz w:val="28"/>
-          <w:szCs w:val="28"/>
-          <w:lang w:val="en-US"/>
-        </w:rPr>
-        <w:t>Harper</w:t>
-      </w:r>
-      <w:proofErr w:type="gramEnd"/>
-      <w:r>
-        <w:rPr>
-          <w:sz w:val="28"/>
-          <w:szCs w:val="28"/>
-          <w:lang w:val="en-US"/>
-        </w:rPr>
-        <w:t xml:space="preserve"> and Prof. Al Madi </w:t>
+          <w:sz w:val="28"/>
+          <w:szCs w:val="28"/>
+          <w:lang w:val="en-US"/>
+        </w:rPr>
+        <w:t xml:space="preserve">I consulted both, Prof. Harper and Prof. Al Madi </w:t>
       </w:r>
       <w:r>
         <w:rPr>
@@ -6471,7 +6091,6 @@
         </w:rPr>
         <w:t xml:space="preserve"> The </w:t>
       </w:r>
-      <w:proofErr w:type="spellStart"/>
       <w:r>
         <w:rPr>
           <w:i/>
@@ -6480,18 +6099,7 @@
           <w:szCs w:val="28"/>
           <w:lang w:val="en-US"/>
         </w:rPr>
-        <w:t>LandscapeDisplay</w:t>
-      </w:r>
-      <w:proofErr w:type="spellEnd"/>
-      <w:r>
-        <w:rPr>
-          <w:i/>
-          <w:iCs/>
-          <w:sz w:val="28"/>
-          <w:szCs w:val="28"/>
-          <w:lang w:val="en-US"/>
-        </w:rPr>
-        <w:t xml:space="preserve"> </w:t>
+        <w:t xml:space="preserve">LandscapeDisplay </w:t>
       </w:r>
       <w:r>
         <w:rPr>

</xml_diff>